<commit_message>
Rapport beetje aangepast adhv veranderingen in de code.
</commit_message>
<xml_diff>
--- a/rapport fase 1.docx
+++ b/rapport fase 1.docx
@@ -213,20 +213,21 @@
     </w:p>
     <w:sdt>
       <w:sdtPr>
+        <w:rPr>
+          <w:rFonts w:asciiTheme="minorHAnsi" w:eastAsiaTheme="minorHAnsi" w:hAnsiTheme="minorHAnsi" w:cstheme="minorBidi"/>
+          <w:b w:val="0"/>
+          <w:bCs w:val="0"/>
+          <w:color w:val="auto"/>
+          <w:sz w:val="22"/>
+          <w:szCs w:val="22"/>
+        </w:rPr>
         <w:id w:val="-127318260"/>
         <w:docPartObj>
           <w:docPartGallery w:val="Table of Contents"/>
           <w:docPartUnique/>
         </w:docPartObj>
       </w:sdtPr>
-      <w:sdtEndPr>
-        <w:rPr>
-          <w:rFonts w:asciiTheme="minorHAnsi" w:eastAsiaTheme="minorHAnsi" w:hAnsiTheme="minorHAnsi" w:cstheme="minorBidi"/>
-          <w:color w:val="auto"/>
-          <w:sz w:val="22"/>
-          <w:szCs w:val="22"/>
-        </w:rPr>
-      </w:sdtEndPr>
+      <w:sdtEndPr/>
       <w:sdtContent>
         <w:p>
           <w:pPr>
@@ -851,10 +852,7 @@
     </w:p>
     <w:p>
       <w:r>
-        <w:t>Het systeem zal via het internet bereikbaar zijn.</w:t>
-      </w:r>
-      <w:r>
-        <w:t xml:space="preserve"> Hierdoor is het makkelijk voor iedereen te gebruiken; er hoeft niet een speciaal programma geïnstalleerd te worden. Een nadeel hiervan zou wel kunnen zijn dat het niet mogelijk is om alle muziekbestanden die op de computer van de gebruiker zijn, door te scannen. </w:t>
+        <w:t xml:space="preserve">Het systeem zal via het internet bereikbaar zijn. Hierdoor is het makkelijk voor iedereen te gebruiken; er hoeft niet een speciaal programma geïnstalleerd te worden. Een nadeel hiervan zou wel kunnen zijn dat het niet mogelijk is om alle muziekbestanden die op de computer van de gebruiker zijn, door te scannen. </w:t>
       </w:r>
     </w:p>
     <w:p>
@@ -969,15 +967,19 @@
         <w:t xml:space="preserve"> </w:t>
       </w:r>
       <w:r>
-        <w:t xml:space="preserve">de gebruikersinput beperkt blijft tot het kiezen van favoriete genres, en de output van het systeem slechts een rijtje met artiesten teruggeeft, welke binnen het gekozen genre vallen en daarnaast een hoge waardering krijgen. Hiervoor zal gebruikt worden gemaakt van een </w:t>
-      </w:r>
-      <w:proofErr w:type="spellStart"/>
-      <w:r>
-        <w:t>databron</w:t>
-      </w:r>
-      <w:proofErr w:type="spellEnd"/>
-      <w:r>
-        <w:t>. In latere fases zal het systeem worden uitgebreid met meer input van de gebruiker, met naast artiesten ook specifieke nummers als output. Het systeem zal dan verder gebruikmaken van meerdere bronnen en deze informatie gaan combineren.</w:t>
+        <w:t xml:space="preserve">de gebruikersinput beperkt blijft tot het kiezen van favoriete genres, en de output van het systeem slechts een rijtje met artiesten teruggeeft, welke binnen het gekozen genre vallen en daarnaast een hoge waardering krijgen. Hiervoor zal gebruikt worden gemaakt van </w:t>
+      </w:r>
+      <w:r>
+        <w:t>éé</w:t>
+      </w:r>
+      <w:r>
+        <w:t>n data</w:t>
+      </w:r>
+      <w:r>
+        <w:t xml:space="preserve"> </w:t>
+      </w:r>
+      <w:r>
+        <w:t>bron. In latere fases zal het systeem worden uitgebreid met meer input van de gebruiker, met naast artiesten ook specifieke nummers als output. Het systeem zal dan verder gebruikmaken van meerdere bronnen en deze informatie gaan combineren.</w:t>
       </w:r>
     </w:p>
     <w:p>
@@ -1106,11 +1108,7 @@
         </w:r>
       </w:hyperlink>
       <w:r>
-        <w:t xml:space="preserve">), is een selectie gemaakt van tags welke vaak worden gebruikt en daarnaast ook nog een duidelijk genre aangeven. ‘Pop’, ofwel ‘populaire muziek’ is bijvoorbeeld één van de tags waarvoor is gekozen dat deze niet aan de keuzelijst wordt toegevoegd. Het is weliswaar een veelgebruikte tag, maar ook een genre dat niet heel strak omlijnt is, maar sterk afhankelijk is van gebruikersinput en daarnaast ook sterk veranderlijk is. </w:t>
-      </w:r>
-      <w:r>
-        <w:br/>
-        <w:t>Uit deze selectie</w:t>
+        <w:t>), is een selectie gemaakt van tags welke vaak worden gebruikt en daarnaast ook nog een duidelijk genre aangeven. Uit deze selectie</w:t>
       </w:r>
       <w:r>
         <w:t xml:space="preserve"> is een lijst met 10</w:t>
@@ -1127,7 +1125,13 @@
         <w:t>voor</w:t>
       </w:r>
       <w:r>
-        <w:t xml:space="preserve"> elk van de genr</w:t>
+        <w:t xml:space="preserve"> </w:t>
+      </w:r>
+      <w:r>
+        <w:t>de meest favoriete 3</w:t>
+      </w:r>
+      <w:r>
+        <w:t xml:space="preserve"> genr</w:t>
       </w:r>
       <w:r>
         <w:t xml:space="preserve">es </w:t>
@@ -1137,12 +1141,7 @@
       </w:r>
       <w:proofErr w:type="spellStart"/>
       <w:r>
-        <w:t>MusicBr</w:t>
-      </w:r>
-      <w:bookmarkStart w:id="14" w:name="_GoBack"/>
-      <w:bookmarkEnd w:id="14"/>
-      <w:r>
-        <w:t>ainz</w:t>
+        <w:t>MusicBrainz</w:t>
       </w:r>
       <w:proofErr w:type="spellEnd"/>
       <w:r>
@@ -1168,6 +1167,17 @@
       <w:proofErr w:type="spellEnd"/>
       <w:r>
         <w:t>: de muziekdatabase verwerkt slechts één zoekopdracht per seconde.</w:t>
+      </w:r>
+      <w:r>
+        <w:t xml:space="preserve"> Daarnaast slaat </w:t>
+      </w:r>
+      <w:proofErr w:type="spellStart"/>
+      <w:r>
+        <w:t>MusicBrainz</w:t>
+      </w:r>
+      <w:proofErr w:type="spellEnd"/>
+      <w:r>
+        <w:t xml:space="preserve"> zoekopdrachten over, indien binnen een seconde weer een nieuwe aanroep wordt gedaan. Hierdoor gaat er veel data verloren. </w:t>
       </w:r>
     </w:p>
     <w:p>
@@ -1201,16 +1211,7 @@
         <w:t>e</w:t>
       </w:r>
       <w:r>
-        <w:t xml:space="preserve"> gekozen genre. Dit hoeft echter niet zo te zijn. </w:t>
-      </w:r>
-      <w:r>
-        <w:t xml:space="preserve">Zo </w:t>
-      </w:r>
-      <w:r>
-        <w:t>krijgt</w:t>
-      </w:r>
-      <w:r>
-        <w:t xml:space="preserve"> bijvoorbeeld een artiest uit het 1</w:t>
+        <w:t xml:space="preserve"> gekozen genre. Dit hoeft echter niet zo te zijn. Zo krijgt bijvoorbeeld een artiest uit het 1</w:t>
       </w:r>
       <w:r>
         <w:rPr>
@@ -1228,10 +1229,7 @@
         <w:t>e</w:t>
       </w:r>
       <w:r>
-        <w:t xml:space="preserve"> gekozen genre met waardering 4 een totale gewogen waardering van 12.</w:t>
-      </w:r>
-      <w:r>
-        <w:t xml:space="preserve"> Hierdoor zou de (beter gewaardeerde) artiest uit het 3</w:t>
+        <w:t xml:space="preserve"> gekozen genre met waardering 4 een totale gewogen waardering van 12. Hierdoor zou de (beter gewaardeerde) artiest uit het 3</w:t>
       </w:r>
       <w:r>
         <w:rPr>
@@ -1257,7 +1255,12 @@
         <w:t>databasetabel</w:t>
       </w:r>
       <w:r>
-        <w:t xml:space="preserve"> van items die hieruit komt, wordt gesorteerd op aflopende grootte van waardering. Vervolgens worden hier de eerste 10 van getoond aan de gebruiker.</w:t>
+        <w:t xml:space="preserve"> van items die hieruit komt, wordt gesorteerd op aflopende grootte van waar</w:t>
+      </w:r>
+      <w:bookmarkStart w:id="14" w:name="_GoBack"/>
+      <w:bookmarkEnd w:id="14"/>
+      <w:r>
+        <w:t>dering. Vervolgens worden hier de eerste 10 van getoond aan de gebruiker.</w:t>
       </w:r>
     </w:p>
     <w:p/>
@@ -2325,7 +2328,7 @@
 </file>
 
 <file path=customXml/itemProps1.xml><?xml version="1.0" encoding="utf-8"?>
-<ds:datastoreItem xmlns:ds="http://schemas.openxmlformats.org/officeDocument/2006/customXml" ds:itemID="{13B74729-018F-420A-BF38-6D9250C231F9}">
+<ds:datastoreItem xmlns:ds="http://schemas.openxmlformats.org/officeDocument/2006/customXml" ds:itemID="{CCD44F88-A1B7-4323-A658-57FCFD50BAFB}">
   <ds:schemaRefs>
     <ds:schemaRef ds:uri="http://schemas.openxmlformats.org/officeDocument/2006/bibliography"/>
   </ds:schemaRefs>

</xml_diff>

<commit_message>
Laatste (ingeleverde) versie van het rapport fase 1
</commit_message>
<xml_diff>
--- a/rapport fase 1.docx
+++ b/rapport fase 1.docx
@@ -4,10 +4,11 @@
   <w:body>
     <w:p>
       <w:pPr>
-        <w:pStyle w:val="Heading1"/>
+        <w:pStyle w:val="Kop1"/>
         <w:rPr>
           <w:sz w:val="40"/>
           <w:szCs w:val="40"/>
+          <w:lang w:val="en-US"/>
         </w:rPr>
       </w:pPr>
       <w:bookmarkStart w:id="0" w:name="_Toc309941806"/>
@@ -16,55 +17,72 @@
         <w:rPr>
           <w:sz w:val="40"/>
           <w:szCs w:val="40"/>
+          <w:lang w:val="en-US"/>
         </w:rPr>
-        <w:t xml:space="preserve">Project Information </w:t>
-      </w:r>
-      <w:proofErr w:type="spellStart"/>
-      <w:r>
-        <w:rPr>
-          <w:sz w:val="40"/>
-          <w:szCs w:val="40"/>
-        </w:rPr>
-        <w:t>and</w:t>
-      </w:r>
-      <w:proofErr w:type="spellEnd"/>
-      <w:r>
-        <w:rPr>
-          <w:sz w:val="40"/>
-          <w:szCs w:val="40"/>
-        </w:rPr>
-        <w:t xml:space="preserve"> Knowledge Engineering</w:t>
+        <w:t>Project Information and Knowledge Engineering</w:t>
       </w:r>
       <w:bookmarkEnd w:id="0"/>
       <w:bookmarkEnd w:id="1"/>
     </w:p>
     <w:p>
       <w:pPr>
-        <w:pStyle w:val="Heading1"/>
+        <w:pStyle w:val="Kop1"/>
+        <w:rPr>
+          <w:lang w:val="en-US"/>
+        </w:rPr>
       </w:pPr>
       <w:bookmarkStart w:id="2" w:name="_Toc309941807"/>
       <w:bookmarkStart w:id="3" w:name="_Toc309941904"/>
-      <w:r>
-        <w:t>Fase 1</w:t>
+      <w:proofErr w:type="spellStart"/>
+      <w:r>
+        <w:rPr>
+          <w:lang w:val="en-US"/>
+        </w:rPr>
+        <w:t>Fase</w:t>
+      </w:r>
+      <w:proofErr w:type="spellEnd"/>
+      <w:r>
+        <w:rPr>
+          <w:lang w:val="en-US"/>
+        </w:rPr>
+        <w:t xml:space="preserve"> 1</w:t>
       </w:r>
       <w:bookmarkEnd w:id="2"/>
       <w:bookmarkEnd w:id="3"/>
     </w:p>
     <w:p>
       <w:pPr>
-        <w:pStyle w:val="Heading1"/>
+        <w:pStyle w:val="Kop1"/>
+        <w:rPr>
+          <w:lang w:val="en-US"/>
+        </w:rPr>
       </w:pPr>
     </w:p>
     <w:p>
       <w:pPr>
-        <w:pStyle w:val="Heading1"/>
+        <w:pStyle w:val="Kop1"/>
+        <w:rPr>
+          <w:lang w:val="en-US"/>
+        </w:rPr>
       </w:pPr>
     </w:p>
-    <w:p/>
-    <w:p/>
     <w:p>
       <w:pPr>
-        <w:pStyle w:val="Heading1"/>
+        <w:rPr>
+          <w:lang w:val="en-US"/>
+        </w:rPr>
+      </w:pPr>
+    </w:p>
+    <w:p>
+      <w:pPr>
+        <w:rPr>
+          <w:lang w:val="en-US"/>
+        </w:rPr>
+      </w:pPr>
+    </w:p>
+    <w:p>
+      <w:pPr>
+        <w:pStyle w:val="Kop1"/>
       </w:pPr>
       <w:bookmarkStart w:id="4" w:name="_Toc309941808"/>
       <w:bookmarkStart w:id="5" w:name="_Toc309941905"/>
@@ -77,63 +95,127 @@
     <w:p/>
     <w:p>
       <w:pPr>
-        <w:pStyle w:val="Heading2"/>
+        <w:pStyle w:val="Kop2"/>
       </w:pPr>
       <w:bookmarkStart w:id="6" w:name="_Toc309941809"/>
       <w:bookmarkStart w:id="7" w:name="_Toc309941906"/>
-      <w:r>
-        <w:t>Groep 4</w:t>
-      </w:r>
-      <w:bookmarkEnd w:id="6"/>
-      <w:bookmarkEnd w:id="7"/>
-    </w:p>
-    <w:p>
-      <w:r>
-        <w:t>Ruben Visser</w:t>
-      </w:r>
-      <w:r>
-        <w:tab/>
-      </w:r>
-      <w:r>
-        <w:tab/>
-      </w:r>
-      <w:proofErr w:type="spellStart"/>
-      <w:r>
-        <w:t>xxxxxxx</w:t>
-      </w:r>
-      <w:proofErr w:type="spellEnd"/>
-      <w:r>
-        <w:tab/>
-      </w:r>
-      <w:r>
-        <w:tab/>
-        <w:t>Fotootje</w:t>
-      </w:r>
-    </w:p>
-    <w:p/>
-    <w:p/>
-    <w:p>
-      <w:r>
-        <w:t>Olaf Maas</w:t>
-      </w:r>
-      <w:r>
-        <w:tab/>
-      </w:r>
-      <w:r>
-        <w:tab/>
-        <w:t>4086864</w:t>
-      </w:r>
-      <w:r>
-        <w:tab/>
-      </w:r>
       <w:r>
         <w:rPr>
           <w:noProof/>
         </w:rPr>
         <w:drawing>
-          <wp:inline distT="0" distB="0" distL="0" distR="0">
-            <wp:extent cx="1235242" cy="1781175"/>
-            <wp:effectExtent l="0" t="0" r="3175" b="0"/>
+          <wp:anchor distT="0" distB="0" distL="114300" distR="114300" simplePos="0" relativeHeight="251660288" behindDoc="0" locked="0" layoutInCell="1" allowOverlap="1" wp14:anchorId="2D81862B" wp14:editId="5D04E0A8">
+            <wp:simplePos x="0" y="0"/>
+            <wp:positionH relativeFrom="column">
+              <wp:posOffset>2243455</wp:posOffset>
+            </wp:positionH>
+            <wp:positionV relativeFrom="paragraph">
+              <wp:posOffset>222885</wp:posOffset>
+            </wp:positionV>
+            <wp:extent cx="1238250" cy="1589405"/>
+            <wp:effectExtent l="0" t="0" r="0" b="0"/>
+            <wp:wrapSquare wrapText="bothSides"/>
+            <wp:docPr id="3" name="Afbeelding 3"/>
+            <wp:cNvGraphicFramePr>
+              <a:graphicFrameLocks xmlns:a="http://schemas.openxmlformats.org/drawingml/2006/main" noChangeAspect="1"/>
+            </wp:cNvGraphicFramePr>
+            <a:graphic xmlns:a="http://schemas.openxmlformats.org/drawingml/2006/main">
+              <a:graphicData uri="http://schemas.openxmlformats.org/drawingml/2006/picture">
+                <pic:pic xmlns:pic="http://schemas.openxmlformats.org/drawingml/2006/picture">
+                  <pic:nvPicPr>
+                    <pic:cNvPr id="0" name=""/>
+                    <pic:cNvPicPr/>
+                  </pic:nvPicPr>
+                  <pic:blipFill>
+                    <a:blip r:embed="rId6" cstate="print">
+                      <a:extLst>
+                        <a:ext uri="{28A0092B-C50C-407E-A947-70E740481C1C}">
+                          <a14:useLocalDpi xmlns:a14="http://schemas.microsoft.com/office/drawing/2010/main" val="0"/>
+                        </a:ext>
+                      </a:extLst>
+                    </a:blip>
+                    <a:stretch>
+                      <a:fillRect/>
+                    </a:stretch>
+                  </pic:blipFill>
+                  <pic:spPr>
+                    <a:xfrm>
+                      <a:off x="0" y="0"/>
+                      <a:ext cx="1238250" cy="1589405"/>
+                    </a:xfrm>
+                    <a:prstGeom prst="rect">
+                      <a:avLst/>
+                    </a:prstGeom>
+                  </pic:spPr>
+                </pic:pic>
+              </a:graphicData>
+            </a:graphic>
+            <wp14:sizeRelH relativeFrom="page">
+              <wp14:pctWidth>0</wp14:pctWidth>
+            </wp14:sizeRelH>
+            <wp14:sizeRelV relativeFrom="page">
+              <wp14:pctHeight>0</wp14:pctHeight>
+            </wp14:sizeRelV>
+          </wp:anchor>
+        </w:drawing>
+      </w:r>
+      <w:r>
+        <w:t>Groep 4</w:t>
+      </w:r>
+      <w:bookmarkEnd w:id="6"/>
+      <w:bookmarkEnd w:id="7"/>
+    </w:p>
+    <w:p>
+      <w:r>
+        <w:t>Ruben Visser</w:t>
+      </w:r>
+      <w:r>
+        <w:tab/>
+      </w:r>
+      <w:r>
+        <w:tab/>
+      </w:r>
+      <w:r>
+        <w:t>4081641</w:t>
+      </w:r>
+      <w:r>
+        <w:tab/>
+      </w:r>
+    </w:p>
+    <w:p/>
+    <w:p/>
+    <w:p/>
+    <w:p/>
+    <w:p>
+      <w:r>
+        <w:t>Olaf Maas</w:t>
+      </w:r>
+      <w:r>
+        <w:tab/>
+      </w:r>
+      <w:r>
+        <w:tab/>
+        <w:t>4086864</w:t>
+      </w:r>
+      <w:r>
+        <w:tab/>
+      </w:r>
+      <w:r>
+        <w:rPr>
+          <w:noProof/>
+        </w:rPr>
+        <w:drawing>
+          <wp:anchor distT="0" distB="0" distL="114300" distR="114300" simplePos="0" relativeHeight="251659264" behindDoc="0" locked="0" layoutInCell="1" allowOverlap="1">
+            <wp:simplePos x="0" y="0"/>
+            <wp:positionH relativeFrom="column">
+              <wp:posOffset>2243455</wp:posOffset>
+            </wp:positionH>
+            <wp:positionV relativeFrom="paragraph">
+              <wp:posOffset>-1270</wp:posOffset>
+            </wp:positionV>
+            <wp:extent cx="1235075" cy="1781175"/>
+            <wp:effectExtent l="0" t="0" r="3175" b="9525"/>
+            <wp:wrapSquare wrapText="bothSides"/>
             <wp:docPr id="2" name="Picture 2" descr="C:\Users\Olaf\Downloads\foto.png"/>
             <wp:cNvGraphicFramePr>
               <a:graphicFrameLocks xmlns:a="http://schemas.openxmlformats.org/drawingml/2006/main" noChangeAspect="1"/>
@@ -148,7 +230,7 @@
                     </pic:cNvPicPr>
                   </pic:nvPicPr>
                   <pic:blipFill>
-                    <a:blip r:embed="rId6">
+                    <a:blip r:embed="rId7">
                       <a:extLst>
                         <a:ext uri="{28A0092B-C50C-407E-A947-70E740481C1C}">
                           <a14:useLocalDpi xmlns:a14="http://schemas.microsoft.com/office/drawing/2010/main" val="0"/>
@@ -163,7 +245,7 @@
                   <pic:spPr bwMode="auto">
                     <a:xfrm>
                       <a:off x="0" y="0"/>
-                      <a:ext cx="1235242" cy="1781175"/>
+                      <a:ext cx="1235075" cy="1781175"/>
                     </a:xfrm>
                     <a:prstGeom prst="rect">
                       <a:avLst/>
@@ -176,10 +258,19 @@
                 </pic:pic>
               </a:graphicData>
             </a:graphic>
-          </wp:inline>
+            <wp14:sizeRelH relativeFrom="page">
+              <wp14:pctWidth>0</wp14:pctWidth>
+            </wp14:sizeRelH>
+            <wp14:sizeRelV relativeFrom="page">
+              <wp14:pctHeight>0</wp14:pctHeight>
+            </wp14:sizeRelV>
+          </wp:anchor>
         </w:drawing>
       </w:r>
     </w:p>
+    <w:p/>
+    <w:p/>
+    <w:p/>
     <w:p/>
     <w:p/>
     <w:p>
@@ -211,7 +302,7 @@
                     <pic:cNvPicPr/>
                   </pic:nvPicPr>
                   <pic:blipFill>
-                    <a:blip r:embed="rId7" cstate="print">
+                    <a:blip r:embed="rId8" cstate="print">
                       <a:extLst>
                         <a:ext uri="{28A0092B-C50C-407E-A947-70E740481C1C}">
                           <a14:useLocalDpi xmlns:a14="http://schemas.microsoft.com/office/drawing/2010/main" val="0"/>
@@ -276,7 +367,7 @@
       <w:sdtContent>
         <w:p>
           <w:pPr>
-            <w:pStyle w:val="TOCHeading"/>
+            <w:pStyle w:val="Kopvaninhoudsopgave"/>
           </w:pPr>
           <w:r>
             <w:t>Inhoudsopgave</w:t>
@@ -284,7 +375,7 @@
         </w:p>
         <w:p>
           <w:pPr>
-            <w:pStyle w:val="TOC1"/>
+            <w:pStyle w:val="Inhopg1"/>
             <w:tabs>
               <w:tab w:val="right" w:leader="dot" w:pos="9062"/>
             </w:tabs>
@@ -292,7 +383,7 @@
         </w:p>
         <w:p>
           <w:pPr>
-            <w:pStyle w:val="TOC1"/>
+            <w:pStyle w:val="Inhopg1"/>
             <w:tabs>
               <w:tab w:val="right" w:leader="dot" w:pos="9062"/>
             </w:tabs>
@@ -370,7 +461,7 @@
         </w:p>
         <w:p>
           <w:pPr>
-            <w:pStyle w:val="TOC1"/>
+            <w:pStyle w:val="Inhopg1"/>
             <w:tabs>
               <w:tab w:val="right" w:leader="dot" w:pos="9062"/>
             </w:tabs>
@@ -439,7 +530,7 @@
         </w:p>
         <w:p>
           <w:pPr>
-            <w:pStyle w:val="TOC1"/>
+            <w:pStyle w:val="Inhopg1"/>
             <w:tabs>
               <w:tab w:val="right" w:leader="dot" w:pos="9062"/>
             </w:tabs>
@@ -508,7 +599,7 @@
         </w:p>
         <w:p>
           <w:pPr>
-            <w:pStyle w:val="TOC1"/>
+            <w:pStyle w:val="Inhopg1"/>
             <w:tabs>
               <w:tab w:val="right" w:leader="dot" w:pos="9062"/>
             </w:tabs>
@@ -577,7 +668,7 @@
         </w:p>
         <w:p>
           <w:pPr>
-            <w:pStyle w:val="TOC2"/>
+            <w:pStyle w:val="Inhopg2"/>
             <w:tabs>
               <w:tab w:val="right" w:leader="dot" w:pos="9062"/>
             </w:tabs>
@@ -646,7 +737,7 @@
         </w:p>
         <w:p>
           <w:pPr>
-            <w:pStyle w:val="TOC2"/>
+            <w:pStyle w:val="Inhopg2"/>
             <w:tabs>
               <w:tab w:val="right" w:leader="dot" w:pos="9062"/>
             </w:tabs>
@@ -726,7 +817,7 @@
     </w:sdt>
     <w:p>
       <w:pPr>
-        <w:pStyle w:val="Heading1"/>
+        <w:pStyle w:val="Kop1"/>
       </w:pPr>
       <w:r>
         <w:br w:type="page"/>
@@ -734,7 +825,7 @@
     </w:p>
     <w:p>
       <w:pPr>
-        <w:pStyle w:val="Heading1"/>
+        <w:pStyle w:val="Kop1"/>
       </w:pPr>
       <w:bookmarkStart w:id="8" w:name="_Toc309941907"/>
       <w:r>
@@ -790,7 +881,7 @@
     </w:p>
     <w:p>
       <w:pPr>
-        <w:pStyle w:val="Heading1"/>
+        <w:pStyle w:val="Kop1"/>
       </w:pPr>
       <w:bookmarkStart w:id="9" w:name="_Toc309941908"/>
       <w:r>
@@ -839,15 +930,7 @@
         </w:rPr>
       </w:pPr>
       <w:r>
-        <w:t xml:space="preserve">Deze gegeneerde lijst kan vervolgens door de gebruiker beoordeeld worden. Deze beoordeling wordt gecombineerd met beoordelingen die </w:t>
-      </w:r>
-      <w:proofErr w:type="gramStart"/>
-      <w:r>
-        <w:t>reeds</w:t>
-      </w:r>
-      <w:proofErr w:type="gramEnd"/>
-      <w:r>
-        <w:t xml:space="preserve"> op het web te vinden zijn. Door de gebruikersinput zal het systeem steeds betere muziekkeuzes kunnen doorgeven naarmate het programma vaker wordt gebruikt.</w:t>
+        <w:t>Deze gegeneerde lijst kan vervolgens door de gebruiker beoordeeld worden. Deze beoordeling wordt gecombineerd met beoordelingen die reeds op het web te vinden zijn. Door de gebruikersinput zal het systeem steeds betere muziekkeuzes kunnen doorgeven naarmate het programma vaker wordt gebruikt.</w:t>
       </w:r>
     </w:p>
     <w:p>
@@ -858,7 +941,7 @@
     <w:p/>
     <w:p>
       <w:pPr>
-        <w:pStyle w:val="Heading1"/>
+        <w:pStyle w:val="Kop1"/>
       </w:pPr>
       <w:r>
         <w:br/>
@@ -881,7 +964,7 @@
     </w:p>
     <w:p>
       <w:pPr>
-        <w:pStyle w:val="Heading1"/>
+        <w:pStyle w:val="Kop1"/>
       </w:pPr>
       <w:bookmarkStart w:id="10" w:name="_Toc309941909"/>
       <w:r>
@@ -903,15 +986,7 @@
     </w:p>
     <w:p>
       <w:r>
-        <w:t xml:space="preserve">Het systeem zal via het internet bereikbaar zijn. Hierdoor is het </w:t>
-      </w:r>
-      <w:proofErr w:type="gramStart"/>
-      <w:r>
-        <w:t>makkelijk</w:t>
-      </w:r>
-      <w:proofErr w:type="gramEnd"/>
-      <w:r>
-        <w:t xml:space="preserve"> voor iedereen te gebruiken; er hoeft niet een speciaal programma geïnstalleerd te worden. Een nadeel hiervan zou wel kunnen zijn dat het niet mogelijk is om alle muziekbestanden die op de computer van de gebruiker zijn, door te scannen. </w:t>
+        <w:t xml:space="preserve">Het systeem zal via het internet bereikbaar zijn. Hierdoor is het makkelijk voor iedereen te gebruiken; er hoeft niet een speciaal programma geïnstalleerd te worden. Een nadeel hiervan zou wel kunnen zijn dat het niet mogelijk is om alle muziekbestanden die op de computer van de gebruiker zijn, door te scannen. </w:t>
       </w:r>
     </w:p>
     <w:p>
@@ -928,15 +1003,7 @@
         <w:t xml:space="preserve"> PHP. Er is voor deze talen gekozen omdat deze uitermate geschikt zijn voor het gebruik via internet.</w:t>
       </w:r>
       <w:r>
-        <w:t xml:space="preserve"> Met de HTML zullen de pagina’s voor de gebruikers worden gemaakt. </w:t>
-      </w:r>
-      <w:proofErr w:type="gramStart"/>
-      <w:r>
-        <w:t xml:space="preserve">Met PHP wordt de achterliggende code geïmplementeerd waarmee goede suggesties kunnen worden gedaan qua muziekkeuze, welke vervolgens aan de gebruiker kunnen worden getoond. </w:t>
-      </w:r>
-      <w:proofErr w:type="gramEnd"/>
-      <w:r>
-        <w:t xml:space="preserve">Daarnaast zal er nog gebruik worden gemaakt van een </w:t>
+        <w:t xml:space="preserve"> Met de HTML zullen de pagina’s voor de gebruikers worden gemaakt. Met PHP wordt de achterliggende code geïmplementeerd waarmee goede suggesties kunnen worden gedaan qua muziekkeuze, welke vervolgens aan de gebruiker kunnen worden getoond. Daarnaast zal er nog gebruik worden gemaakt van een </w:t>
       </w:r>
       <w:proofErr w:type="spellStart"/>
       <w:r>
@@ -949,36 +1016,15 @@
     </w:p>
     <w:p>
       <w:r>
-        <w:t xml:space="preserve">Om de suggesties voor muziekkeuze te bepalen, zullen er diverse bronnen van het internet gebruikt worden, welke ook weer aan elkaar gekoppeld zullen </w:t>
-      </w:r>
-      <w:proofErr w:type="gramStart"/>
-      <w:r>
-        <w:t xml:space="preserve">worden.  </w:t>
+        <w:t xml:space="preserve">Om de suggesties voor muziekkeuze te bepalen, zullen er diverse bronnen van het internet gebruikt worden, welke ook weer aan elkaar gekoppeld zullen worden.  </w:t>
       </w:r>
       <w:proofErr w:type="spellStart"/>
-      <w:proofErr w:type="gramEnd"/>
       <w:r>
         <w:t>MusicBrainz</w:t>
       </w:r>
       <w:proofErr w:type="spellEnd"/>
       <w:r>
-        <w:t xml:space="preserve"> is een van deze bronnen die gebruikt zal </w:t>
-      </w:r>
-      <w:proofErr w:type="gramStart"/>
-      <w:r>
-        <w:t xml:space="preserve">worden.  </w:t>
-      </w:r>
-      <w:proofErr w:type="gramEnd"/>
-      <w:r>
-        <w:t xml:space="preserve">In deze muziekdatabase is veel informatie beschikbaar over nummers, artiesten en uitgaven, </w:t>
-      </w:r>
-      <w:proofErr w:type="gramStart"/>
-      <w:r>
-        <w:t>met name</w:t>
-      </w:r>
-      <w:proofErr w:type="gramEnd"/>
-      <w:r>
-        <w:t xml:space="preserve"> feitelijke informatie. Verder zal </w:t>
+        <w:t xml:space="preserve"> is een van deze bronnen die gebruikt zal worden.  In deze muziekdatabase is veel informatie beschikbaar over nummers, artiesten en uitgaven, met name feitelijke informatie. Verder zal </w:t>
       </w:r>
       <w:proofErr w:type="spellStart"/>
       <w:r>
@@ -986,15 +1032,7 @@
       </w:r>
       <w:proofErr w:type="spellEnd"/>
       <w:r>
-        <w:t xml:space="preserve"> gebruikt worden, een andere muzieksite waarin </w:t>
-      </w:r>
-      <w:proofErr w:type="gramStart"/>
-      <w:r>
-        <w:t>met name</w:t>
-      </w:r>
-      <w:proofErr w:type="gramEnd"/>
-      <w:r>
-        <w:t xml:space="preserve"> veel informatie te vinden is over welke nummers in combinatie met elkaar worden geluisterd. Naast deze muziekbronnen zal er ook gebruikt worden gemaakt van </w:t>
+        <w:t xml:space="preserve"> gebruikt worden, een andere muzieksite waarin met name veel informatie te vinden is over welke nummers in combinatie met elkaar worden geluisterd. Naast deze muziekbronnen zal er ook gebruikt worden gemaakt van </w:t>
       </w:r>
       <w:proofErr w:type="spellStart"/>
       <w:r>
@@ -1018,31 +1056,23 @@
       <w:r>
         <w:t xml:space="preserve">. Hieruit kan specifieke data worden verkregen over bijvoorbeeld een </w:t>
       </w:r>
+      <w:r>
+        <w:t>artiest</w:t>
+      </w:r>
+      <w:bookmarkStart w:id="11" w:name="_GoBack"/>
+      <w:bookmarkEnd w:id="11"/>
+      <w:r>
+        <w:t xml:space="preserve">. Met name geboortedatum, plaats, </w:t>
+      </w:r>
+      <w:r>
+        <w:t xml:space="preserve">en een korte samenvatting over de artiest kunnen hieruit worden gehaald. Verder zal de </w:t>
+      </w:r>
       <w:proofErr w:type="spellStart"/>
       <w:r>
-        <w:t>ariest</w:t>
+        <w:t>YouTube</w:t>
       </w:r>
       <w:proofErr w:type="spellEnd"/>
       <w:r>
-        <w:t xml:space="preserve">. </w:t>
-      </w:r>
-      <w:proofErr w:type="gramStart"/>
-      <w:r>
-        <w:t>Met name</w:t>
-      </w:r>
-      <w:proofErr w:type="gramEnd"/>
-      <w:r>
-        <w:t xml:space="preserve"> geboortedatum, plaats, </w:t>
-      </w:r>
-      <w:r>
-        <w:t xml:space="preserve">en een korte samenvatting over de artiest kunnen hieruit worden gehaald. Verder zal de </w:t>
-      </w:r>
-      <w:proofErr w:type="spellStart"/>
-      <w:r>
-        <w:t>YouTube</w:t>
-      </w:r>
-      <w:proofErr w:type="spellEnd"/>
-      <w:r>
         <w:t xml:space="preserve"> API gebruikt worden voor een directe koppeling naar het aangeraden nummer.</w:t>
       </w:r>
       <w:r>
@@ -1056,9 +1086,9 @@
     </w:p>
     <w:p>
       <w:pPr>
-        <w:pStyle w:val="Heading1"/>
+        <w:pStyle w:val="Kop1"/>
       </w:pPr>
-      <w:bookmarkStart w:id="11" w:name="_Toc309941910"/>
+      <w:bookmarkStart w:id="12" w:name="_Toc309941910"/>
       <w:r>
         <w:lastRenderedPageBreak/>
         <w:t xml:space="preserve">Product fase </w:t>
@@ -1066,21 +1096,16 @@
       <w:r>
         <w:t>1</w:t>
       </w:r>
-      <w:bookmarkEnd w:id="11"/>
+      <w:bookmarkEnd w:id="12"/>
     </w:p>
     <w:p/>
     <w:p>
       <w:r>
-        <w:t xml:space="preserve">Voor de eerste fase zal er een systeem worden gemaakt </w:t>
-      </w:r>
-      <w:proofErr w:type="gramStart"/>
-      <w:r>
-        <w:t xml:space="preserve">waarmee </w:t>
+        <w:t xml:space="preserve">Voor de eerste fase zal er een systeem worden gemaakt waarmee </w:t>
       </w:r>
       <w:r>
         <w:t xml:space="preserve"> </w:t>
       </w:r>
-      <w:proofErr w:type="gramEnd"/>
       <w:r>
         <w:t xml:space="preserve">de gebruikersinput beperkt blijft tot het kiezen van favoriete genres, en de output van het systeem slechts een rijtje met artiesten teruggeeft, welke binnen het gekozen genre vallen en daarnaast een hoge waardering krijgen. Hiervoor zal gebruikt worden gemaakt van </w:t>
       </w:r>
@@ -1099,13 +1124,13 @@
     </w:p>
     <w:p>
       <w:pPr>
-        <w:pStyle w:val="Heading2"/>
+        <w:pStyle w:val="Kop2"/>
       </w:pPr>
-      <w:bookmarkStart w:id="12" w:name="_Toc309941911"/>
+      <w:bookmarkStart w:id="13" w:name="_Toc309941911"/>
       <w:r>
         <w:t>Data</w:t>
       </w:r>
-      <w:bookmarkEnd w:id="12"/>
+      <w:bookmarkEnd w:id="13"/>
     </w:p>
     <w:p>
       <w:r>
@@ -1178,40 +1203,22 @@
         <w:t xml:space="preserve">Daarnaast is er informatie beschikbaar over de waardering die gebruikers geven over bepaalde muzieknummers of artiesten. </w:t>
       </w:r>
       <w:r>
-        <w:t xml:space="preserve">Deze informatie is verre van compleet: zo zijn er slechts 160 000 waarderingen gegeven, terwijl er </w:t>
-      </w:r>
-      <w:proofErr w:type="gramStart"/>
-      <w:r>
-        <w:t>zo’n</w:t>
-      </w:r>
-      <w:proofErr w:type="gramEnd"/>
-      <w:r>
-        <w:t xml:space="preserve"> 600 000 artiesten in de database aanwezig zijn. De waarderingen kunnen echter wel gebruikt worden. In een latere fase kunnen de waarderingen van de muziek verbeterd worden door waarderingen uit verschillende bronnen en de gebruiker zelf, te combineren tot een goede rating. </w:t>
+        <w:t xml:space="preserve">Deze informatie is verre van compleet: zo zijn er slechts 160 000 waarderingen gegeven, terwijl er zo’n 600 000 artiesten in de database aanwezig zijn. De waarderingen kunnen echter wel gebruikt worden. In een latere fase kunnen de waarderingen van de muziek verbeterd worden door waarderingen uit verschillende bronnen en de gebruiker zelf, te combineren tot een goede rating. </w:t>
       </w:r>
     </w:p>
     <w:p>
       <w:pPr>
-        <w:pStyle w:val="Heading2"/>
+        <w:pStyle w:val="Kop2"/>
       </w:pPr>
-      <w:bookmarkStart w:id="13" w:name="_Toc309941912"/>
-      <w:proofErr w:type="gramStart"/>
+      <w:bookmarkStart w:id="14" w:name="_Toc309941912"/>
       <w:r>
         <w:t>Implementatie</w:t>
       </w:r>
-      <w:bookmarkEnd w:id="13"/>
-      <w:proofErr w:type="gramEnd"/>
-    </w:p>
-    <w:p>
-      <w:r>
-        <w:t xml:space="preserve">Voor de daadwerkelijke </w:t>
-      </w:r>
-      <w:proofErr w:type="gramStart"/>
-      <w:r>
-        <w:t>implementatie</w:t>
-      </w:r>
-      <w:proofErr w:type="gramEnd"/>
-      <w:r>
-        <w:t xml:space="preserve"> van het product, is e</w:t>
+      <w:bookmarkEnd w:id="14"/>
+    </w:p>
+    <w:p>
+      <w:r>
+        <w:t>Voor de daadwerkelijke implementatie van het product, is e</w:t>
       </w:r>
       <w:r>
         <w:t>erst is er een keuze gemaakt over de beschikbare genres. Aan de hand van de tag-</w:t>
@@ -1232,7 +1239,7 @@
       <w:r>
         <w:t xml:space="preserve"> (</w:t>
       </w:r>
-      <w:hyperlink r:id="rId8" w:history="1">
+      <w:hyperlink r:id="rId9" w:history="1">
         <w:r>
           <w:rPr>
             <w:rStyle w:val="Hyperlink"/>
@@ -1391,22 +1398,69 @@
         <w:t>databasetabel</w:t>
       </w:r>
       <w:r>
-        <w:t xml:space="preserve"> van </w:t>
-      </w:r>
-      <w:proofErr w:type="gramStart"/>
-      <w:r>
-        <w:t>items</w:t>
-      </w:r>
-      <w:proofErr w:type="gramEnd"/>
-      <w:r>
-        <w:t xml:space="preserve"> die hieruit komt, wordt gesorteerd op aflopende grootte van waardering. Vervolgens worden hier de eerste 10 van getoond aan de gebruiker.</w:t>
-      </w:r>
-    </w:p>
-    <w:p/>
-    <w:p/>
-    <w:p>
-      <w:bookmarkStart w:id="14" w:name="_GoBack"/>
-      <w:bookmarkEnd w:id="14"/>
+        <w:t xml:space="preserve"> van items die hieruit komt, wordt gesorteerd op aflopende grootte van waardering. Vervolgens worden hier de eerste 10 van getoond aan de gebruiker.</w:t>
+      </w:r>
+    </w:p>
+    <w:p>
+      <w:pPr>
+        <w:pStyle w:val="Kop2"/>
+      </w:pPr>
+      <w:r>
+        <w:t>Evaluatie</w:t>
+      </w:r>
+    </w:p>
+    <w:p>
+      <w:r>
+        <w:t xml:space="preserve">Deze eerste fase was met name het verkennen van enkele van de mogelijkheden die er waren om aan geschikte data te komen. Helaas zijn we er ook achter gekomen dat de huidige </w:t>
+      </w:r>
+      <w:proofErr w:type="spellStart"/>
+      <w:r>
+        <w:t>databron</w:t>
+      </w:r>
+      <w:proofErr w:type="spellEnd"/>
+      <w:r>
+        <w:t xml:space="preserve">, de REST-service van </w:t>
+      </w:r>
+      <w:proofErr w:type="spellStart"/>
+      <w:r>
+        <w:t>MusicBrainz</w:t>
+      </w:r>
+      <w:proofErr w:type="spellEnd"/>
+      <w:r>
+        <w:t>,</w:t>
+      </w:r>
+      <w:r>
+        <w:t xml:space="preserve"> verre van optimaal is: we worden sterk beperkt in de hoeveelheid gegevens die we kunnen opvragen.</w:t>
+      </w:r>
+    </w:p>
+    <w:p>
+      <w:r>
+        <w:t>De implementatie liep op zich vrij goed. Het huidige systeem doet, re</w:t>
+      </w:r>
+      <w:r>
+        <w:t xml:space="preserve">kening houdend met de </w:t>
+      </w:r>
+      <w:proofErr w:type="spellStart"/>
+      <w:r>
+        <w:t>limitaties</w:t>
+      </w:r>
+      <w:proofErr w:type="spellEnd"/>
+      <w:r>
+        <w:t xml:space="preserve"> van de </w:t>
+      </w:r>
+      <w:proofErr w:type="spellStart"/>
+      <w:r>
+        <w:t>databron</w:t>
+      </w:r>
+      <w:proofErr w:type="spellEnd"/>
+      <w:r>
+        <w:t>, wat het moet doen, en er is al code in ontwikkeling om dit systeem uit te breiden.</w:t>
+      </w:r>
+    </w:p>
+    <w:p>
+      <w:r>
+        <w:t>Wat betreft communicatie en documentatie zijn er voor de volgende fase verbeteringen nodig. We zijn iets te geneigd om snel aan het programmeren te gaan zonder dat er vooraf wordt opgeschreven wat er precies gedaan gaat worden. Dit gaat nog wel aardig met de omvang van het huidige systeem, maar zodra de omvang van de code erachter gaat toenemen zal een betere documentatie hard nodig zijn.</w:t>
+      </w:r>
     </w:p>
     <w:sectPr>
       <w:pgSz w:w="11906" w:h="16838"/>
@@ -1574,15 +1628,15 @@
     <w:lsdException w:name="Bibliography" w:uiPriority="37"/>
     <w:lsdException w:name="TOC Heading" w:uiPriority="39" w:qFormat="1"/>
   </w:latentStyles>
-  <w:style w:type="paragraph" w:default="1" w:styleId="Normal">
+  <w:style w:type="paragraph" w:default="1" w:styleId="Standaard">
     <w:name w:val="Normal"/>
     <w:qFormat/>
   </w:style>
-  <w:style w:type="paragraph" w:styleId="Heading1">
+  <w:style w:type="paragraph" w:styleId="Kop1">
     <w:name w:val="heading 1"/>
-    <w:basedOn w:val="Normal"/>
-    <w:next w:val="Normal"/>
-    <w:link w:val="Heading1Char"/>
+    <w:basedOn w:val="Standaard"/>
+    <w:next w:val="Standaard"/>
+    <w:link w:val="Kop1Char"/>
     <w:uiPriority w:val="9"/>
     <w:qFormat/>
     <w:rsid w:val="005B01D3"/>
@@ -1601,11 +1655,11 @@
       <w:szCs w:val="28"/>
     </w:rPr>
   </w:style>
-  <w:style w:type="paragraph" w:styleId="Heading2">
+  <w:style w:type="paragraph" w:styleId="Kop2">
     <w:name w:val="heading 2"/>
-    <w:basedOn w:val="Normal"/>
-    <w:next w:val="Normal"/>
-    <w:link w:val="Heading2Char"/>
+    <w:basedOn w:val="Standaard"/>
+    <w:next w:val="Standaard"/>
+    <w:link w:val="Kop2Char"/>
     <w:uiPriority w:val="9"/>
     <w:unhideWhenUsed/>
     <w:qFormat/>
@@ -1625,11 +1679,11 @@
       <w:szCs w:val="26"/>
     </w:rPr>
   </w:style>
-  <w:style w:type="paragraph" w:styleId="Heading3">
+  <w:style w:type="paragraph" w:styleId="Kop3">
     <w:name w:val="heading 3"/>
-    <w:basedOn w:val="Normal"/>
-    <w:next w:val="Normal"/>
-    <w:link w:val="Heading3Char"/>
+    <w:basedOn w:val="Standaard"/>
+    <w:next w:val="Standaard"/>
+    <w:link w:val="Kop3Char"/>
     <w:uiPriority w:val="9"/>
     <w:unhideWhenUsed/>
     <w:qFormat/>
@@ -1647,13 +1701,13 @@
       <w:color w:val="4F81BD" w:themeColor="accent1"/>
     </w:rPr>
   </w:style>
-  <w:style w:type="character" w:default="1" w:styleId="DefaultParagraphFont">
+  <w:style w:type="character" w:default="1" w:styleId="Standaardalinea-lettertype">
     <w:name w:val="Default Paragraph Font"/>
     <w:uiPriority w:val="1"/>
     <w:semiHidden/>
     <w:unhideWhenUsed/>
   </w:style>
-  <w:style w:type="table" w:default="1" w:styleId="TableNormal">
+  <w:style w:type="table" w:default="1" w:styleId="Standaardtabel">
     <w:name w:val="Normal Table"/>
     <w:uiPriority w:val="99"/>
     <w:semiHidden/>
@@ -1668,16 +1722,16 @@
       </w:tblCellMar>
     </w:tblPr>
   </w:style>
-  <w:style w:type="numbering" w:default="1" w:styleId="NoList">
+  <w:style w:type="numbering" w:default="1" w:styleId="Geenlijst">
     <w:name w:val="No List"/>
     <w:uiPriority w:val="99"/>
     <w:semiHidden/>
     <w:unhideWhenUsed/>
   </w:style>
-  <w:style w:type="character" w:customStyle="1" w:styleId="Heading1Char">
-    <w:name w:val="Heading 1 Char"/>
-    <w:basedOn w:val="DefaultParagraphFont"/>
-    <w:link w:val="Heading1"/>
+  <w:style w:type="character" w:customStyle="1" w:styleId="Kop1Char">
+    <w:name w:val="Kop 1 Char"/>
+    <w:basedOn w:val="Standaardalinea-lettertype"/>
+    <w:link w:val="Kop1"/>
     <w:uiPriority w:val="9"/>
     <w:rsid w:val="005B01D3"/>
     <w:rPr>
@@ -1689,10 +1743,10 @@
       <w:szCs w:val="28"/>
     </w:rPr>
   </w:style>
-  <w:style w:type="character" w:customStyle="1" w:styleId="Heading2Char">
-    <w:name w:val="Heading 2 Char"/>
-    <w:basedOn w:val="DefaultParagraphFont"/>
-    <w:link w:val="Heading2"/>
+  <w:style w:type="character" w:customStyle="1" w:styleId="Kop2Char">
+    <w:name w:val="Kop 2 Char"/>
+    <w:basedOn w:val="Standaardalinea-lettertype"/>
+    <w:link w:val="Kop2"/>
     <w:uiPriority w:val="9"/>
     <w:rsid w:val="005C6546"/>
     <w:rPr>
@@ -1706,7 +1760,7 @@
   </w:style>
   <w:style w:type="character" w:styleId="Hyperlink">
     <w:name w:val="Hyperlink"/>
-    <w:basedOn w:val="DefaultParagraphFont"/>
+    <w:basedOn w:val="Standaardalinea-lettertype"/>
     <w:uiPriority w:val="99"/>
     <w:unhideWhenUsed/>
     <w:rsid w:val="00D56B94"/>
@@ -1715,10 +1769,10 @@
       <w:u w:val="single"/>
     </w:rPr>
   </w:style>
-  <w:style w:type="paragraph" w:styleId="TOCHeading">
+  <w:style w:type="paragraph" w:styleId="Kopvaninhoudsopgave">
     <w:name w:val="TOC Heading"/>
-    <w:basedOn w:val="Heading1"/>
-    <w:next w:val="Normal"/>
+    <w:basedOn w:val="Kop1"/>
+    <w:next w:val="Standaard"/>
     <w:uiPriority w:val="39"/>
     <w:semiHidden/>
     <w:unhideWhenUsed/>
@@ -1728,10 +1782,10 @@
       <w:outlineLvl w:val="9"/>
     </w:pPr>
   </w:style>
-  <w:style w:type="paragraph" w:styleId="TOC1">
+  <w:style w:type="paragraph" w:styleId="Inhopg1">
     <w:name w:val="toc 1"/>
-    <w:basedOn w:val="Normal"/>
-    <w:next w:val="Normal"/>
+    <w:basedOn w:val="Standaard"/>
+    <w:next w:val="Standaard"/>
     <w:autoRedefine/>
     <w:uiPriority w:val="39"/>
     <w:unhideWhenUsed/>
@@ -1740,10 +1794,10 @@
       <w:spacing w:after="100"/>
     </w:pPr>
   </w:style>
-  <w:style w:type="paragraph" w:styleId="TOC2">
+  <w:style w:type="paragraph" w:styleId="Inhopg2">
     <w:name w:val="toc 2"/>
-    <w:basedOn w:val="Normal"/>
-    <w:next w:val="Normal"/>
+    <w:basedOn w:val="Standaard"/>
+    <w:next w:val="Standaard"/>
     <w:autoRedefine/>
     <w:uiPriority w:val="39"/>
     <w:unhideWhenUsed/>
@@ -1753,10 +1807,10 @@
       <w:ind w:left="220"/>
     </w:pPr>
   </w:style>
-  <w:style w:type="paragraph" w:styleId="BalloonText">
+  <w:style w:type="paragraph" w:styleId="Ballontekst">
     <w:name w:val="Balloon Text"/>
-    <w:basedOn w:val="Normal"/>
-    <w:link w:val="BalloonTextChar"/>
+    <w:basedOn w:val="Standaard"/>
+    <w:link w:val="BallontekstChar"/>
     <w:uiPriority w:val="99"/>
     <w:semiHidden/>
     <w:unhideWhenUsed/>
@@ -1770,10 +1824,10 @@
       <w:szCs w:val="16"/>
     </w:rPr>
   </w:style>
-  <w:style w:type="character" w:customStyle="1" w:styleId="BalloonTextChar">
-    <w:name w:val="Balloon Text Char"/>
-    <w:basedOn w:val="DefaultParagraphFont"/>
-    <w:link w:val="BalloonText"/>
+  <w:style w:type="character" w:customStyle="1" w:styleId="BallontekstChar">
+    <w:name w:val="Ballontekst Char"/>
+    <w:basedOn w:val="Standaardalinea-lettertype"/>
+    <w:link w:val="Ballontekst"/>
     <w:uiPriority w:val="99"/>
     <w:semiHidden/>
     <w:rsid w:val="00E42C9C"/>
@@ -1783,10 +1837,10 @@
       <w:szCs w:val="16"/>
     </w:rPr>
   </w:style>
-  <w:style w:type="character" w:customStyle="1" w:styleId="Heading3Char">
-    <w:name w:val="Heading 3 Char"/>
-    <w:basedOn w:val="DefaultParagraphFont"/>
-    <w:link w:val="Heading3"/>
+  <w:style w:type="character" w:customStyle="1" w:styleId="Kop3Char">
+    <w:name w:val="Kop 3 Char"/>
+    <w:basedOn w:val="Standaardalinea-lettertype"/>
+    <w:link w:val="Kop3"/>
     <w:uiPriority w:val="9"/>
     <w:rsid w:val="00E42C9C"/>
     <w:rPr>
@@ -1955,15 +2009,15 @@
     <w:lsdException w:name="Bibliography" w:uiPriority="37"/>
     <w:lsdException w:name="TOC Heading" w:uiPriority="39" w:qFormat="1"/>
   </w:latentStyles>
-  <w:style w:type="paragraph" w:default="1" w:styleId="Normal">
+  <w:style w:type="paragraph" w:default="1" w:styleId="Standaard">
     <w:name w:val="Normal"/>
     <w:qFormat/>
   </w:style>
-  <w:style w:type="paragraph" w:styleId="Heading1">
+  <w:style w:type="paragraph" w:styleId="Kop1">
     <w:name w:val="heading 1"/>
-    <w:basedOn w:val="Normal"/>
-    <w:next w:val="Normal"/>
-    <w:link w:val="Heading1Char"/>
+    <w:basedOn w:val="Standaard"/>
+    <w:next w:val="Standaard"/>
+    <w:link w:val="Kop1Char"/>
     <w:uiPriority w:val="9"/>
     <w:qFormat/>
     <w:rsid w:val="005B01D3"/>
@@ -1982,11 +2036,11 @@
       <w:szCs w:val="28"/>
     </w:rPr>
   </w:style>
-  <w:style w:type="paragraph" w:styleId="Heading2">
+  <w:style w:type="paragraph" w:styleId="Kop2">
     <w:name w:val="heading 2"/>
-    <w:basedOn w:val="Normal"/>
-    <w:next w:val="Normal"/>
-    <w:link w:val="Heading2Char"/>
+    <w:basedOn w:val="Standaard"/>
+    <w:next w:val="Standaard"/>
+    <w:link w:val="Kop2Char"/>
     <w:uiPriority w:val="9"/>
     <w:unhideWhenUsed/>
     <w:qFormat/>
@@ -2006,11 +2060,11 @@
       <w:szCs w:val="26"/>
     </w:rPr>
   </w:style>
-  <w:style w:type="paragraph" w:styleId="Heading3">
+  <w:style w:type="paragraph" w:styleId="Kop3">
     <w:name w:val="heading 3"/>
-    <w:basedOn w:val="Normal"/>
-    <w:next w:val="Normal"/>
-    <w:link w:val="Heading3Char"/>
+    <w:basedOn w:val="Standaard"/>
+    <w:next w:val="Standaard"/>
+    <w:link w:val="Kop3Char"/>
     <w:uiPriority w:val="9"/>
     <w:unhideWhenUsed/>
     <w:qFormat/>
@@ -2028,13 +2082,13 @@
       <w:color w:val="4F81BD" w:themeColor="accent1"/>
     </w:rPr>
   </w:style>
-  <w:style w:type="character" w:default="1" w:styleId="DefaultParagraphFont">
+  <w:style w:type="character" w:default="1" w:styleId="Standaardalinea-lettertype">
     <w:name w:val="Default Paragraph Font"/>
     <w:uiPriority w:val="1"/>
     <w:semiHidden/>
     <w:unhideWhenUsed/>
   </w:style>
-  <w:style w:type="table" w:default="1" w:styleId="TableNormal">
+  <w:style w:type="table" w:default="1" w:styleId="Standaardtabel">
     <w:name w:val="Normal Table"/>
     <w:uiPriority w:val="99"/>
     <w:semiHidden/>
@@ -2049,16 +2103,16 @@
       </w:tblCellMar>
     </w:tblPr>
   </w:style>
-  <w:style w:type="numbering" w:default="1" w:styleId="NoList">
+  <w:style w:type="numbering" w:default="1" w:styleId="Geenlijst">
     <w:name w:val="No List"/>
     <w:uiPriority w:val="99"/>
     <w:semiHidden/>
     <w:unhideWhenUsed/>
   </w:style>
-  <w:style w:type="character" w:customStyle="1" w:styleId="Heading1Char">
-    <w:name w:val="Heading 1 Char"/>
-    <w:basedOn w:val="DefaultParagraphFont"/>
-    <w:link w:val="Heading1"/>
+  <w:style w:type="character" w:customStyle="1" w:styleId="Kop1Char">
+    <w:name w:val="Kop 1 Char"/>
+    <w:basedOn w:val="Standaardalinea-lettertype"/>
+    <w:link w:val="Kop1"/>
     <w:uiPriority w:val="9"/>
     <w:rsid w:val="005B01D3"/>
     <w:rPr>
@@ -2070,10 +2124,10 @@
       <w:szCs w:val="28"/>
     </w:rPr>
   </w:style>
-  <w:style w:type="character" w:customStyle="1" w:styleId="Heading2Char">
-    <w:name w:val="Heading 2 Char"/>
-    <w:basedOn w:val="DefaultParagraphFont"/>
-    <w:link w:val="Heading2"/>
+  <w:style w:type="character" w:customStyle="1" w:styleId="Kop2Char">
+    <w:name w:val="Kop 2 Char"/>
+    <w:basedOn w:val="Standaardalinea-lettertype"/>
+    <w:link w:val="Kop2"/>
     <w:uiPriority w:val="9"/>
     <w:rsid w:val="005C6546"/>
     <w:rPr>
@@ -2087,7 +2141,7 @@
   </w:style>
   <w:style w:type="character" w:styleId="Hyperlink">
     <w:name w:val="Hyperlink"/>
-    <w:basedOn w:val="DefaultParagraphFont"/>
+    <w:basedOn w:val="Standaardalinea-lettertype"/>
     <w:uiPriority w:val="99"/>
     <w:unhideWhenUsed/>
     <w:rsid w:val="00D56B94"/>
@@ -2096,10 +2150,10 @@
       <w:u w:val="single"/>
     </w:rPr>
   </w:style>
-  <w:style w:type="paragraph" w:styleId="TOCHeading">
+  <w:style w:type="paragraph" w:styleId="Kopvaninhoudsopgave">
     <w:name w:val="TOC Heading"/>
-    <w:basedOn w:val="Heading1"/>
-    <w:next w:val="Normal"/>
+    <w:basedOn w:val="Kop1"/>
+    <w:next w:val="Standaard"/>
     <w:uiPriority w:val="39"/>
     <w:semiHidden/>
     <w:unhideWhenUsed/>
@@ -2109,10 +2163,10 @@
       <w:outlineLvl w:val="9"/>
     </w:pPr>
   </w:style>
-  <w:style w:type="paragraph" w:styleId="TOC1">
+  <w:style w:type="paragraph" w:styleId="Inhopg1">
     <w:name w:val="toc 1"/>
-    <w:basedOn w:val="Normal"/>
-    <w:next w:val="Normal"/>
+    <w:basedOn w:val="Standaard"/>
+    <w:next w:val="Standaard"/>
     <w:autoRedefine/>
     <w:uiPriority w:val="39"/>
     <w:unhideWhenUsed/>
@@ -2121,10 +2175,10 @@
       <w:spacing w:after="100"/>
     </w:pPr>
   </w:style>
-  <w:style w:type="paragraph" w:styleId="TOC2">
+  <w:style w:type="paragraph" w:styleId="Inhopg2">
     <w:name w:val="toc 2"/>
-    <w:basedOn w:val="Normal"/>
-    <w:next w:val="Normal"/>
+    <w:basedOn w:val="Standaard"/>
+    <w:next w:val="Standaard"/>
     <w:autoRedefine/>
     <w:uiPriority w:val="39"/>
     <w:unhideWhenUsed/>
@@ -2134,10 +2188,10 @@
       <w:ind w:left="220"/>
     </w:pPr>
   </w:style>
-  <w:style w:type="paragraph" w:styleId="BalloonText">
+  <w:style w:type="paragraph" w:styleId="Ballontekst">
     <w:name w:val="Balloon Text"/>
-    <w:basedOn w:val="Normal"/>
-    <w:link w:val="BalloonTextChar"/>
+    <w:basedOn w:val="Standaard"/>
+    <w:link w:val="BallontekstChar"/>
     <w:uiPriority w:val="99"/>
     <w:semiHidden/>
     <w:unhideWhenUsed/>
@@ -2151,10 +2205,10 @@
       <w:szCs w:val="16"/>
     </w:rPr>
   </w:style>
-  <w:style w:type="character" w:customStyle="1" w:styleId="BalloonTextChar">
-    <w:name w:val="Balloon Text Char"/>
-    <w:basedOn w:val="DefaultParagraphFont"/>
-    <w:link w:val="BalloonText"/>
+  <w:style w:type="character" w:customStyle="1" w:styleId="BallontekstChar">
+    <w:name w:val="Ballontekst Char"/>
+    <w:basedOn w:val="Standaardalinea-lettertype"/>
+    <w:link w:val="Ballontekst"/>
     <w:uiPriority w:val="99"/>
     <w:semiHidden/>
     <w:rsid w:val="00E42C9C"/>
@@ -2164,10 +2218,10 @@
       <w:szCs w:val="16"/>
     </w:rPr>
   </w:style>
-  <w:style w:type="character" w:customStyle="1" w:styleId="Heading3Char">
-    <w:name w:val="Heading 3 Char"/>
-    <w:basedOn w:val="DefaultParagraphFont"/>
-    <w:link w:val="Heading3"/>
+  <w:style w:type="character" w:customStyle="1" w:styleId="Kop3Char">
+    <w:name w:val="Kop 3 Char"/>
+    <w:basedOn w:val="Standaardalinea-lettertype"/>
+    <w:link w:val="Kop3"/>
     <w:uiPriority w:val="9"/>
     <w:rsid w:val="00E42C9C"/>
     <w:rPr>
@@ -2470,7 +2524,7 @@
 </file>
 
 <file path=customXml/itemProps1.xml><?xml version="1.0" encoding="utf-8"?>
-<ds:datastoreItem xmlns:ds="http://schemas.openxmlformats.org/officeDocument/2006/customXml" ds:itemID="{491FFBD6-4846-4ABB-9D13-0051F3121891}">
+<ds:datastoreItem xmlns:ds="http://schemas.openxmlformats.org/officeDocument/2006/customXml" ds:itemID="{113E270C-05C3-44BE-9F01-EB6CE0106ACC}">
   <ds:schemaRefs>
     <ds:schemaRef ds:uri="http://schemas.openxmlformats.org/officeDocument/2006/bibliography"/>
   </ds:schemaRefs>

</xml_diff>